<commit_message>
Made the text more clear
</commit_message>
<xml_diff>
--- a/procjene_emisija_metana.docx
+++ b/procjene_emisija_metana.docx
@@ -23,7 +23,47 @@
           <w:szCs w:val="28"/>
           <w:lang w:val="hr-HR"/>
         </w:rPr>
-        <w:t>Primjena z-transformacije i genetskog algoritma na procjenjivanje naših emisija metana</w:t>
+        <w:t xml:space="preserve">Primjena z-transformacije, </w:t>
+      </w:r>
+      <w:r>
+        <w:rPr>
+          <w:b/>
+          <w:bCs/>
+          <w:sz w:val="28"/>
+          <w:szCs w:val="28"/>
+          <w:lang w:val="hr-HR"/>
+        </w:rPr>
+        <w:t>linearne algebre</w:t>
+      </w:r>
+      <w:r>
+        <w:rPr>
+          <w:b/>
+          <w:bCs/>
+          <w:sz w:val="28"/>
+          <w:szCs w:val="28"/>
+          <w:lang w:val="hr-HR"/>
+        </w:rPr>
+        <w:t xml:space="preserve"> i genetskog algoritma na procjenjivanje </w:t>
+      </w:r>
+      <w:r>
+        <w:rPr>
+          <w:b/>
+          <w:bCs/>
+          <w:sz w:val="28"/>
+          <w:szCs w:val="28"/>
+          <w:lang w:val="hr-HR"/>
+        </w:rPr>
+        <w:t>svjetskih antropogenih</w:t>
+      </w:r>
+      <w:r>
+        <w:rPr>
+          <w:b/>
+          <w:bCs/>
+          <w:sz w:val="28"/>
+          <w:szCs w:val="28"/>
+          <w:lang w:val="hr-HR"/>
+        </w:rPr>
+        <w:t xml:space="preserve"> emisija metana</w:t>
       </w:r>
     </w:p>
     <w:p>
@@ -79,7 +119,31 @@
         <w:rPr>
           <w:lang w:val="hr-HR"/>
         </w:rPr>
-        <w:t>SAŽETAK: Među vegetarijancima na internetu dobro je poznata činjenica da su naše emisije metana dostigle vrhunac negdje 1980-ih i da otada opadaju. Međutim, neki misle da je to riječ o krivoj statističkoj analizi podataka. Ovaj tekst pokušava odgovoriti na to pitanje.</w:t>
+        <w:t xml:space="preserve">SAŽETAK: Među vegetarijancima na internetu dobro je poznata činjenica da su </w:t>
+      </w:r>
+      <w:r>
+        <w:rPr>
+          <w:lang w:val="hr-HR"/>
+        </w:rPr>
+        <w:t>svjetske antropogene</w:t>
+      </w:r>
+      <w:r>
+        <w:rPr>
+          <w:lang w:val="hr-HR"/>
+        </w:rPr>
+        <w:t xml:space="preserve"> emisije metana dostigle vrhunac negdje 1980-ih i da otada opadaju. Međutim, neki misle da je t</w:t>
+      </w:r>
+      <w:r>
+        <w:rPr>
+          <w:lang w:val="hr-HR"/>
+        </w:rPr>
+        <w:t>u</w:t>
+      </w:r>
+      <w:r>
+        <w:rPr>
+          <w:lang w:val="hr-HR"/>
+        </w:rPr>
+        <w:t xml:space="preserve"> riječ o krivoj statističkoj analizi podataka. Ovaj tekst pokušava odgovoriti na to pitanje.</w:t>
       </w:r>
     </w:p>
     <w:p>
@@ -672,12 +736,72 @@
       </w:pPr>
       <w:r>
         <w:rPr>
+          <w:b w:val="false"/>
+          <w:bCs w:val="false"/>
+          <w:lang w:val="hr-HR"/>
+        </w:rPr>
+        <w:t xml:space="preserve">Argument ide da naše emisije metana </w:t>
+      </w:r>
+      <w:r>
+        <w:rPr>
+          <w:b w:val="false"/>
+          <w:bCs w:val="false"/>
+          <w:lang w:val="hr-HR"/>
+        </w:rPr>
+        <w:t>(antropogene emisije metana iz cijelog svijeta)</w:t>
+      </w:r>
+      <w:r>
+        <w:rPr>
+          <w:b w:val="false"/>
+          <w:bCs w:val="false"/>
+          <w:lang w:val="hr-HR"/>
+        </w:rPr>
+        <w:t xml:space="preserve"> moraju biti malo veće nego prva derivacija (brzina rasta) ove krivulje, te da se s grafa može očitati da su naše emisije metana dostigle svoj vrhunac u 1980-ima i da od tada opadaju. To je teško objasniti ako pretpostavimo da naše emisije metana primarno dolaze od zemnog plina koji mi koristimo (jer mi danas koristimo znatno više zemnog plina nego što smo koristili 1980-ih), ali se lagano može objasniti ako pretpostavimo da većina emisija metana dolazi od krava. Naime, vegetarijanci uglavnom vjeruju da krave koje se hrane travom emitiraju oko 3 puta više metana po litri mlijeka nego krave koje se hrane zrnjem, a danas ima sve manje krava koje se hrane travom, a sve više krava koje se hrane zrnjem. Koliko su te tvrdnje istinite izvan dosega je ovog teksta.</w:t>
+      </w:r>
+    </w:p>
+    <w:p>
+      <w:pPr>
+        <w:pStyle w:val="Normal"/>
+        <w:bidi w:val="0"/>
+        <w:jc w:val="both"/>
+        <w:rPr>
           <w:rFonts w:ascii="Liberation Serif" w:hAnsi="Liberation Serif"/>
           <w:b w:val="false"/>
           <w:bCs w:val="false"/>
           <w:lang w:val="hr-HR"/>
         </w:rPr>
-        <w:t>Argument ide da naše emisije metana moraju biti malo veće nego prva derivacija (brzina rasta) ove krivulje, te da se s grafa može očitati da su naše emisije metana dostigle svoj vrhunac u 1980-ima i da od tada opadaju. To je teško objasniti ako pretpostavimo da naše emisije metana primarno dolaze od zemnog plina koji mi koristimo (jer mi danas koristimo znatno više zemnog plina nego što smo koristili 1980-ih), ali se lagano može objasniti ako pretpostavimo da većina emisija metana dolazi od krava. Naime, vegetarijanci uglavnom vjeruju da krave koje se hrane travom emitiraju oko 3 puta više metana po litri mlijeka nego krave koje se hrane zrnjem, a danas ima sve manje krava koje se hrane travom, a sve više krava koje se hrane zrnjem. Koliko su te tvrdnje istinite izvan dosega je ovog teksta.</w:t>
+      </w:pPr>
+      <w:r>
+        <w:rPr>
+          <w:b w:val="false"/>
+          <w:bCs w:val="false"/>
+          <w:lang w:val="hr-HR"/>
+        </w:rPr>
+        <w:t xml:space="preserve">Kada sam taj argument prezentirao korisniku Quore magistru kemije Malcolmu Forsteru, on mi je rekao da se njemu taj dijagram čini kao </w:t>
+      </w:r>
+      <w:r>
+        <w:rPr>
+          <w:b w:val="false"/>
+          <w:bCs w:val="false"/>
+          <w:lang w:val="hr-HR"/>
+        </w:rPr>
+        <w:t>otprilike</w:t>
+      </w:r>
+      <w:r>
+        <w:rPr>
+          <w:b w:val="false"/>
+          <w:bCs w:val="false"/>
+          <w:lang w:val="hr-HR"/>
+        </w:rPr>
+        <w:t xml:space="preserve"> ono što bismo očekivali </w:t>
+      </w:r>
+      <w:r>
+        <w:rPr>
+          <w:b w:val="false"/>
+          <w:bCs w:val="false"/>
+          <w:lang w:val="hr-HR"/>
+        </w:rPr>
+        <w:t>da su naše emisije metana konstantne, i da probam napraviti kompjutersku simulaciju i da ću ubrzo shvatiti zašto. Na prvi pogled mi se ta tvrdnja činila suludom, ali sad mi se više ne čini.</w:t>
       </w:r>
     </w:p>
     <w:p>
@@ -694,108 +818,55 @@
       </w:pPr>
       <w:r>
         <w:rPr>
+          <w:b w:val="false"/>
+          <w:bCs w:val="false"/>
+          <w:lang w:val="hr-HR"/>
+        </w:rPr>
+      </w:r>
+    </w:p>
+    <w:p>
+      <w:pPr>
+        <w:pStyle w:val="Normal"/>
+        <w:bidi w:val="0"/>
+        <w:jc w:val="both"/>
+        <w:rPr>
+          <w:rFonts w:ascii="Liberation Serif" w:hAnsi="Liberation Serif"/>
+          <w:b/>
+          <w:bCs/>
+          <w:lang w:val="hr-HR"/>
+        </w:rPr>
+      </w:pPr>
+      <w:r>
+        <w:rPr>
+          <w:b/>
+          <w:bCs/>
+          <w:lang w:val="hr-HR"/>
+        </w:rPr>
+        <w:t>Kompjuterska simulacija u Octavi</w:t>
+      </w:r>
+    </w:p>
+    <w:p>
+      <w:pPr>
+        <w:pStyle w:val="Normal"/>
+        <w:bidi w:val="0"/>
+        <w:jc w:val="both"/>
+        <w:rPr>
           <w:rFonts w:ascii="Liberation Serif" w:hAnsi="Liberation Serif"/>
           <w:b w:val="false"/>
           <w:bCs w:val="false"/>
           <w:lang w:val="hr-HR"/>
         </w:rPr>
-        <w:t xml:space="preserve">Kada sam taj argument prezentirao korisniku Quore magistru kemije Malcolmu Forsteru, on mi je rekao da se njemu taj dijagram čini kao </w:t>
-      </w:r>
-      <w:r>
-        <w:rPr>
-          <w:rFonts w:ascii="Liberation Serif" w:hAnsi="Liberation Serif"/>
+      </w:pPr>
+      <w:r>
+        <w:rPr>
           <w:b w:val="false"/>
           <w:bCs w:val="false"/>
           <w:lang w:val="hr-HR"/>
         </w:rPr>
-        <w:t>otprilike</w:t>
-      </w:r>
-      <w:r>
-        <w:rPr>
-          <w:rFonts w:ascii="Liberation Serif" w:hAnsi="Liberation Serif"/>
-          <w:b w:val="false"/>
-          <w:bCs w:val="false"/>
-          <w:lang w:val="hr-HR"/>
-        </w:rPr>
-        <w:t xml:space="preserve"> ono što bismo očekivali </w:t>
-      </w:r>
-      <w:r>
-        <w:rPr>
-          <w:rFonts w:ascii="Liberation Serif" w:hAnsi="Liberation Serif"/>
-          <w:b w:val="false"/>
-          <w:bCs w:val="false"/>
-          <w:lang w:val="hr-HR"/>
-        </w:rPr>
-        <w:t>da su naše emisije metana konstantne, i da probam napraviti kompjutersku simulaciju i da ću ubrzo shvatiti zašto. Na prvi pogled mi se ta tvrdnja činila suludom, ali sad mi se više ne čini.</w:t>
-      </w:r>
-    </w:p>
-    <w:p>
-      <w:pPr>
-        <w:pStyle w:val="Normal"/>
-        <w:bidi w:val="0"/>
-        <w:jc w:val="both"/>
-        <w:rPr>
-          <w:rFonts w:ascii="Liberation Serif" w:hAnsi="Liberation Serif"/>
-          <w:b w:val="false"/>
-          <w:bCs w:val="false"/>
-          <w:lang w:val="hr-HR"/>
-        </w:rPr>
-      </w:pPr>
-      <w:r>
-        <w:rPr>
-          <w:rFonts w:ascii="Liberation Serif" w:hAnsi="Liberation Serif"/>
-          <w:b w:val="false"/>
-          <w:bCs w:val="false"/>
-          <w:lang w:val="hr-HR"/>
-        </w:rPr>
-      </w:r>
-    </w:p>
-    <w:p>
-      <w:pPr>
-        <w:pStyle w:val="Normal"/>
-        <w:bidi w:val="0"/>
-        <w:jc w:val="both"/>
-        <w:rPr>
-          <w:rFonts w:ascii="Liberation Serif" w:hAnsi="Liberation Serif"/>
-          <w:b/>
-          <w:bCs/>
-          <w:lang w:val="hr-HR"/>
-        </w:rPr>
-      </w:pPr>
-      <w:r>
-        <w:rPr>
-          <w:rFonts w:ascii="Liberation Serif" w:hAnsi="Liberation Serif"/>
-          <w:b/>
-          <w:bCs/>
-          <w:lang w:val="hr-HR"/>
-        </w:rPr>
-        <w:t>Kompjuterska simulacija u Octavi</w:t>
-      </w:r>
-    </w:p>
-    <w:p>
-      <w:pPr>
-        <w:pStyle w:val="Normal"/>
-        <w:bidi w:val="0"/>
-        <w:jc w:val="both"/>
-        <w:rPr>
-          <w:rFonts w:ascii="Liberation Serif" w:hAnsi="Liberation Serif"/>
-          <w:b w:val="false"/>
-          <w:bCs w:val="false"/>
-          <w:lang w:val="hr-HR"/>
-        </w:rPr>
-      </w:pPr>
-      <w:r>
-        <w:rPr>
-          <w:rFonts w:ascii="Liberation Serif" w:hAnsi="Liberation Serif"/>
-          <w:b w:val="false"/>
-          <w:bCs w:val="false"/>
-          <w:lang w:val="hr-HR"/>
-        </w:rPr>
         <w:t>Na prvi bi se pogled činilo da su emisije metana u atmosferi analogne IT</w:t>
       </w:r>
       <w:r>
         <w:rPr>
-          <w:rFonts w:ascii="Liberation Serif" w:hAnsi="Liberation Serif"/>
           <w:b w:val="false"/>
           <w:bCs w:val="false"/>
           <w:vertAlign w:val="subscript"/>
@@ -804,6 +875,33 @@
         <w:t>1</w:t>
       </w:r>
       <w:r>
+        <w:rPr>
+          <w:b w:val="false"/>
+          <w:bCs w:val="false"/>
+          <w:position w:val="0"/>
+          <w:sz w:val="24"/>
+          <w:vertAlign w:val="baseline"/>
+          <w:lang w:val="hr-HR"/>
+        </w:rPr>
+        <w:t xml:space="preserve"> sustavima o kojima smo učili na Osnovama automatskog upravljanja, ali je li stvarno tako? Probajmo izvesti prijenosnu funkciju. Sada, na prvi pogled možda nije očito kako izvesti prijenosnu funkciju. Na Osnovama automatskog upravljanja prijenosna funkcija obično se računa iz diferencijalnih jednadžbi, </w:t>
+      </w:r>
+      <w:r>
+        <w:rPr>
+          <w:b w:val="false"/>
+          <w:bCs w:val="false"/>
+          <w:position w:val="0"/>
+          <w:sz w:val="24"/>
+          <w:vertAlign w:val="baseline"/>
+          <w:lang w:val="hr-HR"/>
+        </w:rPr>
+        <w:t>a ovdje nije očito kako postaviti diferencijalne jednadžbe. Međutim, očito je koja je težinska funkcija (odziv na Diracovu delta-funkciju):</w:t>
+      </w:r>
+    </w:p>
+    <w:p>
+      <w:pPr>
+        <w:pStyle w:val="Normal"/>
+        <w:bidi w:val="0"/>
+        <w:jc w:val="both"/>
         <w:rPr>
           <w:rFonts w:ascii="Liberation Serif" w:hAnsi="Liberation Serif"/>
           <w:b w:val="false"/>
@@ -813,36 +911,9 @@
           <w:vertAlign w:val="baseline"/>
           <w:lang w:val="hr-HR"/>
         </w:rPr>
-        <w:t xml:space="preserve"> sustavima o kojima smo učili na Osnovama automatskog upravljanja, ali je li stvarno tako? Probajmo izvesti prijenosnu funkciju. Sada, na prvi pogled možda nije očito kako izvesti prijenosnu funkciju. Na Osnovama automatskog upravljanja prijenosna funkcija obično se računa iz diferencijalnih jednadžbi, </w:t>
-      </w:r>
-      <w:r>
-        <w:rPr>
-          <w:rFonts w:ascii="Liberation Serif" w:hAnsi="Liberation Serif"/>
-          <w:b w:val="false"/>
-          <w:bCs w:val="false"/>
-          <w:position w:val="0"/>
-          <w:sz w:val="24"/>
-          <w:vertAlign w:val="baseline"/>
-          <w:lang w:val="hr-HR"/>
-        </w:rPr>
-        <w:t>a ovdje nije očito kako postaviti diferencijalne jednadžbe. Međutim, očito je koja je težinska funkcija (odziv na Diracovu delta-funkciju):</w:t>
-      </w:r>
-    </w:p>
-    <w:p>
-      <w:pPr>
-        <w:pStyle w:val="Normal"/>
-        <w:bidi w:val="0"/>
-        <w:jc w:val="both"/>
-        <w:rPr>
-          <w:rFonts w:ascii="Liberation Serif" w:hAnsi="Liberation Serif"/>
-          <w:b w:val="false"/>
-          <w:bCs w:val="false"/>
-          <w:lang w:val="hr-HR"/>
-        </w:rPr>
-      </w:pPr>
-      <w:r>
-        <w:rPr>
-          <w:rFonts w:ascii="Liberation Serif" w:hAnsi="Liberation Serif"/>
+      </w:pPr>
+      <w:r>
+        <w:rPr>
           <w:b w:val="false"/>
           <w:bCs w:val="false"/>
           <w:position w:val="0"/>
@@ -937,7 +1008,6 @@
       </w:pPr>
       <w:r>
         <w:rPr>
-          <w:rFonts w:ascii="Liberation Serif" w:hAnsi="Liberation Serif"/>
           <w:b w:val="false"/>
           <w:bCs w:val="false"/>
           <w:position w:val="0"/>
@@ -999,56 +1069,52 @@
       </w:pPr>
       <w:r>
         <w:rPr>
+          <w:b w:val="false"/>
+          <w:bCs w:val="false"/>
+          <w:position w:val="0"/>
+          <w:sz w:val="24"/>
+          <w:vertAlign w:val="baseline"/>
+          <w:lang w:val="hr-HR"/>
+        </w:rPr>
+        <w:t xml:space="preserve">A, sjećamo se, za linearne vremenski nepromjenjive sustave (kao što je metan u atmosferi), prijenosna funkcija jednaka je Laplaceovoj transformaciji težinske funckije. Po </w:t>
+      </w:r>
+      <w:r>
+        <w:rPr>
+          <w:b w:val="false"/>
+          <w:bCs w:val="false"/>
+          <w:position w:val="0"/>
+          <w:sz w:val="24"/>
+          <w:vertAlign w:val="baseline"/>
+          <w:lang w:val="hr-HR"/>
+        </w:rPr>
+        <w:t>teoremu eksponencijalnog raspada Laplaceove transformacije</w:t>
+      </w:r>
+      <w:r>
+        <w:rPr>
+          <w:b w:val="false"/>
+          <w:bCs w:val="false"/>
+          <w:position w:val="0"/>
+          <w:sz w:val="24"/>
+          <w:vertAlign w:val="baseline"/>
+          <w:lang w:val="hr-HR"/>
+        </w:rPr>
+        <w:t>:</w:t>
+      </w:r>
+    </w:p>
+    <w:p>
+      <w:pPr>
+        <w:pStyle w:val="Normal"/>
+        <w:bidi w:val="0"/>
+        <w:jc w:val="both"/>
+        <w:rPr>
           <w:rFonts w:ascii="Liberation Serif" w:hAnsi="Liberation Serif"/>
           <w:b w:val="false"/>
           <w:bCs w:val="false"/>
-          <w:position w:val="0"/>
-          <w:sz w:val="24"/>
-          <w:vertAlign w:val="baseline"/>
-          <w:lang w:val="hr-HR"/>
-        </w:rPr>
-        <w:t xml:space="preserve">A, sjećamo se, za linearne vremenski nepromjenjive sustave (kao što je metan u atmosferi), prijenosna funkcija jednaka je Laplaceovoj transformaciji težinske funckije. Po </w:t>
-      </w:r>
-      <w:r>
-        <w:rPr>
-          <w:rFonts w:ascii="Liberation Serif" w:hAnsi="Liberation Serif"/>
-          <w:b w:val="false"/>
-          <w:bCs w:val="false"/>
-          <w:position w:val="0"/>
-          <w:sz w:val="24"/>
-          <w:vertAlign w:val="baseline"/>
-          <w:lang w:val="hr-HR"/>
-        </w:rPr>
-        <w:t>teoremu eksponencijalnog raspada Laplaceove transformacije</w:t>
-      </w:r>
-      <w:r>
-        <w:rPr>
-          <w:rFonts w:ascii="Liberation Serif" w:hAnsi="Liberation Serif"/>
-          <w:b w:val="false"/>
-          <w:bCs w:val="false"/>
-          <w:position w:val="0"/>
-          <w:sz w:val="24"/>
-          <w:vertAlign w:val="baseline"/>
-          <w:lang w:val="hr-HR"/>
-        </w:rPr>
-        <w:t>:</w:t>
-      </w:r>
-    </w:p>
-    <w:p>
-      <w:pPr>
-        <w:pStyle w:val="Normal"/>
-        <w:bidi w:val="0"/>
-        <w:jc w:val="both"/>
-        <w:rPr>
-          <w:rFonts w:ascii="Liberation Serif" w:hAnsi="Liberation Serif"/>
-          <w:b w:val="false"/>
-          <w:bCs w:val="false"/>
-          <w:lang w:val="hr-HR"/>
-        </w:rPr>
-      </w:pPr>
-      <w:r>
-        <w:rPr>
-          <w:rFonts w:ascii="Liberation Serif" w:hAnsi="Liberation Serif"/>
+          <w:lang w:val="hr-HR"/>
+        </w:rPr>
+      </w:pPr>
+      <w:r>
+        <w:rPr>
           <w:b w:val="false"/>
           <w:bCs w:val="false"/>
           <w:lang w:val="hr-HR"/>
@@ -1112,29 +1178,27 @@
       </w:pPr>
       <w:r>
         <w:rPr>
+          <w:b w:val="false"/>
+          <w:bCs w:val="false"/>
+          <w:lang w:val="hr-HR"/>
+        </w:rPr>
+        <w:t>Prijenosna funckija je:</w:t>
+      </w:r>
+    </w:p>
+    <w:p>
+      <w:pPr>
+        <w:pStyle w:val="Normal"/>
+        <w:bidi w:val="0"/>
+        <w:jc w:val="both"/>
+        <w:rPr>
           <w:rFonts w:ascii="Liberation Serif" w:hAnsi="Liberation Serif"/>
           <w:b w:val="false"/>
           <w:bCs w:val="false"/>
           <w:lang w:val="hr-HR"/>
         </w:rPr>
-        <w:t>Prijenosna funckija je:</w:t>
-      </w:r>
-    </w:p>
-    <w:p>
-      <w:pPr>
-        <w:pStyle w:val="Normal"/>
-        <w:bidi w:val="0"/>
-        <w:jc w:val="both"/>
-        <w:rPr>
-          <w:rFonts w:ascii="Liberation Serif" w:hAnsi="Liberation Serif"/>
-          <w:b w:val="false"/>
-          <w:bCs w:val="false"/>
-          <w:lang w:val="hr-HR"/>
-        </w:rPr>
-      </w:pPr>
-      <w:r>
-        <w:rPr>
-          <w:rFonts w:ascii="Liberation Serif" w:hAnsi="Liberation Serif"/>
+      </w:pPr>
+      <w:r>
+        <w:rPr>
           <w:b w:val="false"/>
           <w:bCs w:val="false"/>
           <w:lang w:val="hr-HR"/>
@@ -1217,7 +1281,6 @@
       </w:pPr>
       <w:r>
         <w:rPr>
-          <w:rFonts w:ascii="Liberation Serif" w:hAnsi="Liberation Serif"/>
           <w:b w:val="false"/>
           <w:bCs w:val="false"/>
           <w:lang w:val="en-US"/>
@@ -1226,7 +1289,6 @@
       </w:r>
       <w:r>
         <w:rPr>
-          <w:rFonts w:ascii="Liberation Serif" w:hAnsi="Liberation Serif"/>
           <w:b w:val="false"/>
           <w:bCs w:val="false"/>
           <w:lang w:val="hr-HR"/>
@@ -1235,7 +1297,6 @@
       </w:r>
       <w:r>
         <w:rPr>
-          <w:rFonts w:ascii="Liberation Serif" w:hAnsi="Liberation Serif"/>
           <w:b w:val="false"/>
           <w:bCs w:val="false"/>
           <w:vertAlign w:val="subscript"/>
@@ -1244,6 +1305,42 @@
         <w:t xml:space="preserve">1 </w:t>
       </w:r>
       <w:r>
+        <w:rPr>
+          <w:b w:val="false"/>
+          <w:bCs w:val="false"/>
+          <w:position w:val="0"/>
+          <w:sz w:val="24"/>
+          <w:vertAlign w:val="baseline"/>
+          <w:lang w:val="hr-HR"/>
+        </w:rPr>
+        <w:t>člana. Prijenosna funkcija IT</w:t>
+      </w:r>
+      <w:r>
+        <w:rPr>
+          <w:b w:val="false"/>
+          <w:bCs w:val="false"/>
+          <w:vertAlign w:val="subscript"/>
+          <w:lang w:val="hr-HR"/>
+        </w:rPr>
+        <w:t>1</w:t>
+      </w:r>
+      <w:r>
+        <w:rPr>
+          <w:b w:val="false"/>
+          <w:bCs w:val="false"/>
+          <w:position w:val="0"/>
+          <w:sz w:val="24"/>
+          <w:vertAlign w:val="baseline"/>
+          <w:lang w:val="hr-HR"/>
+        </w:rPr>
+        <w:t xml:space="preserve"> člana je:</w:t>
+      </w:r>
+    </w:p>
+    <w:p>
+      <w:pPr>
+        <w:pStyle w:val="Normal"/>
+        <w:bidi w:val="0"/>
+        <w:jc w:val="both"/>
         <w:rPr>
           <w:rFonts w:ascii="Liberation Serif" w:hAnsi="Liberation Serif"/>
           <w:b w:val="false"/>
@@ -1253,46 +1350,9 @@
           <w:vertAlign w:val="baseline"/>
           <w:lang w:val="hr-HR"/>
         </w:rPr>
-        <w:t>člana. Prijenosna funkcija IT</w:t>
-      </w:r>
-      <w:r>
-        <w:rPr>
-          <w:rFonts w:ascii="Liberation Serif" w:hAnsi="Liberation Serif"/>
-          <w:b w:val="false"/>
-          <w:bCs w:val="false"/>
-          <w:vertAlign w:val="subscript"/>
-          <w:lang w:val="hr-HR"/>
-        </w:rPr>
-        <w:t>1</w:t>
-      </w:r>
-      <w:r>
-        <w:rPr>
-          <w:rFonts w:ascii="Liberation Serif" w:hAnsi="Liberation Serif"/>
-          <w:b w:val="false"/>
-          <w:bCs w:val="false"/>
-          <w:position w:val="0"/>
-          <w:sz w:val="24"/>
-          <w:vertAlign w:val="baseline"/>
-          <w:lang w:val="hr-HR"/>
-        </w:rPr>
-        <w:t xml:space="preserve"> člana je:</w:t>
-      </w:r>
-    </w:p>
-    <w:p>
-      <w:pPr>
-        <w:pStyle w:val="Normal"/>
-        <w:bidi w:val="0"/>
-        <w:jc w:val="both"/>
-        <w:rPr>
-          <w:rFonts w:ascii="Liberation Serif" w:hAnsi="Liberation Serif"/>
-          <w:b w:val="false"/>
-          <w:bCs w:val="false"/>
-          <w:lang w:val="en-US"/>
-        </w:rPr>
-      </w:pPr>
-      <w:r>
-        <w:rPr>
-          <w:rFonts w:ascii="Liberation Serif" w:hAnsi="Liberation Serif"/>
+      </w:pPr>
+      <w:r>
+        <w:rPr>
           <w:b w:val="false"/>
           <w:bCs w:val="false"/>
           <w:position w:val="0"/>
@@ -1379,7 +1439,6 @@
       </w:pPr>
       <w:r>
         <w:rPr>
-          <w:rFonts w:ascii="Liberation Serif" w:hAnsi="Liberation Serif"/>
           <w:b w:val="false"/>
           <w:bCs w:val="false"/>
           <w:position w:val="0"/>
@@ -1391,7 +1450,6 @@
       </w:r>
       <w:r>
         <w:rPr>
-          <w:rFonts w:ascii="Liberation Serif" w:hAnsi="Liberation Serif"/>
           <w:b w:val="false"/>
           <w:bCs w:val="false"/>
           <w:position w:val="0"/>
@@ -1669,8 +1727,11 @@
         <w:jc w:val="both"/>
         <w:rPr>
           <w:rFonts w:ascii="Liberation Serif" w:hAnsi="Liberation Serif"/>
-          <w:sz w:val="24"/>
-          <w:szCs w:val="24"/>
+          <w:position w:val="0"/>
+          <w:sz w:val="24"/>
+          <w:sz w:val="24"/>
+          <w:szCs w:val="24"/>
+          <w:vertAlign w:val="baseline"/>
           <w:lang w:val="hr-HR"/>
         </w:rPr>
       </w:pPr>
@@ -2457,7 +2518,7 @@
           <w:bCs/>
           <w:sz w:val="24"/>
           <w:szCs w:val="24"/>
-          <w:lang w:val="en-US"/>
+          <w:lang w:val="hr-HR"/>
         </w:rPr>
       </w:pPr>
       <w:r>
@@ -2485,7 +2546,7 @@
           <w:bCs w:val="false"/>
           <w:sz w:val="24"/>
           <w:szCs w:val="24"/>
-          <w:lang w:val="en-US"/>
+          <w:lang w:val="hr-HR"/>
         </w:rPr>
       </w:pPr>
       <w:r>
@@ -2513,7 +2574,7 @@
           <w:bCs w:val="false"/>
           <w:sz w:val="24"/>
           <w:szCs w:val="24"/>
-          <w:lang w:val="en-US"/>
+          <w:lang w:val="hr-HR"/>
         </w:rPr>
       </w:pPr>
       <w:r>
@@ -2775,7 +2836,7 @@
           <w:bCs w:val="false"/>
           <w:sz w:val="24"/>
           <w:szCs w:val="24"/>
-          <w:lang w:val="en-US"/>
+          <w:lang w:val="hr-HR"/>
         </w:rPr>
       </w:pPr>
       <w:r>
@@ -4097,7 +4158,7 @@
           <w:rFonts w:ascii="Liberation Serif" w:hAnsi="Liberation Serif"/>
           <w:sz w:val="24"/>
           <w:szCs w:val="24"/>
-          <w:lang w:val="en-US"/>
+          <w:lang w:val="hr-HR"/>
         </w:rPr>
       </w:pPr>
       <w:r>
@@ -11927,7 +11988,7 @@
           <w:rFonts w:ascii="Liberation Serif" w:hAnsi="Liberation Serif"/>
           <w:sz w:val="24"/>
           <w:szCs w:val="24"/>
-          <w:lang w:val="en-US"/>
+          <w:lang w:val="hr-HR"/>
         </w:rPr>
       </w:pPr>
       <w:r>
@@ -11988,7 +12049,7 @@
           <w:rFonts w:ascii="Liberation Serif" w:hAnsi="Liberation Serif"/>
           <w:sz w:val="24"/>
           <w:szCs w:val="24"/>
-          <w:lang w:val="en-US"/>
+          <w:lang w:val="hr-HR"/>
         </w:rPr>
       </w:pPr>
       <w:r>
@@ -12106,7 +12167,7 @@
           <w:bCs w:val="false"/>
           <w:sz w:val="24"/>
           <w:szCs w:val="24"/>
-          <w:lang w:val="en-US"/>
+          <w:lang w:val="hr-HR"/>
         </w:rPr>
       </w:pPr>
       <w:r>
@@ -12131,6 +12192,7 @@
       <w:pgNumType w:fmt="decimal"/>
       <w:formProt w:val="false"/>
       <w:textDirection w:val="lrTb"/>
+      <w:docGrid w:type="default" w:linePitch="600" w:charSpace="32768"/>
     </w:sectPr>
   </w:body>
 </w:document>
@@ -12312,7 +12374,7 @@
       <w:start w:val="1"/>
       <w:numFmt w:val="none"/>
       <w:suff w:val="nothing"/>
-      <w:lvlText w:val=""/>
+      <w:lvlText w:val="%1"/>
       <w:lvlJc w:val="start"/>
       <w:pPr>
         <w:tabs>
@@ -12325,7 +12387,7 @@
       <w:start w:val="1"/>
       <w:numFmt w:val="none"/>
       <w:suff w:val="nothing"/>
-      <w:lvlText w:val=""/>
+      <w:lvlText w:val="%2"/>
       <w:lvlJc w:val="start"/>
       <w:pPr>
         <w:tabs>
@@ -12338,7 +12400,7 @@
       <w:start w:val="1"/>
       <w:numFmt w:val="none"/>
       <w:suff w:val="nothing"/>
-      <w:lvlText w:val=""/>
+      <w:lvlText w:val="%3"/>
       <w:lvlJc w:val="start"/>
       <w:pPr>
         <w:tabs>
@@ -12351,7 +12413,7 @@
       <w:start w:val="1"/>
       <w:numFmt w:val="none"/>
       <w:suff w:val="nothing"/>
-      <w:lvlText w:val=""/>
+      <w:lvlText w:val="%4"/>
       <w:lvlJc w:val="start"/>
       <w:pPr>
         <w:tabs>
@@ -12364,7 +12426,7 @@
       <w:start w:val="1"/>
       <w:numFmt w:val="none"/>
       <w:suff w:val="nothing"/>
-      <w:lvlText w:val=""/>
+      <w:lvlText w:val="%5"/>
       <w:lvlJc w:val="start"/>
       <w:pPr>
         <w:tabs>
@@ -12377,7 +12439,7 @@
       <w:start w:val="1"/>
       <w:numFmt w:val="none"/>
       <w:suff w:val="nothing"/>
-      <w:lvlText w:val=""/>
+      <w:lvlText w:val="%6"/>
       <w:lvlJc w:val="start"/>
       <w:pPr>
         <w:tabs>
@@ -12390,7 +12452,7 @@
       <w:start w:val="1"/>
       <w:numFmt w:val="none"/>
       <w:suff w:val="nothing"/>
-      <w:lvlText w:val=""/>
+      <w:lvlText w:val="%7"/>
       <w:lvlJc w:val="start"/>
       <w:pPr>
         <w:tabs>
@@ -12403,7 +12465,7 @@
       <w:start w:val="1"/>
       <w:numFmt w:val="none"/>
       <w:suff w:val="nothing"/>
-      <w:lvlText w:val=""/>
+      <w:lvlText w:val="%8"/>
       <w:lvlJc w:val="start"/>
       <w:pPr>
         <w:tabs>
@@ -12416,7 +12478,7 @@
       <w:start w:val="1"/>
       <w:numFmt w:val="none"/>
       <w:suff w:val="nothing"/>
-      <w:lvlText w:val=""/>
+      <w:lvlText w:val="%9"/>
       <w:lvlJc w:val="start"/>
       <w:pPr>
         <w:tabs>
@@ -12459,6 +12521,9 @@
     <w:qFormat/>
     <w:pPr>
       <w:widowControl/>
+      <w:kinsoku w:val="true"/>
+      <w:overflowPunct w:val="true"/>
+      <w:autoSpaceDE w:val="true"/>
       <w:bidi w:val="0"/>
     </w:pPr>
     <w:rPr>
@@ -12579,7 +12644,6 @@
     <w:basedOn w:val="Normal"/>
     <w:qFormat/>
     <w:pPr>
-      <w:shd w:fill="FFFFFF" w:val="clear"/>
       <w:spacing w:before="0" w:after="0"/>
     </w:pPr>
     <w:rPr>

</xml_diff>

<commit_message>
Explained the debate about the methane and cows
</commit_message>
<xml_diff>
--- a/procjene_emisija_metana.docx
+++ b/procjene_emisija_metana.docx
@@ -143,7 +143,19 @@
         <w:rPr>
           <w:lang w:val="hr-HR"/>
         </w:rPr>
-        <w:t xml:space="preserve"> riječ o krivoj statističkoj analizi podataka. Ovaj tekst pokušava odgovoriti na to pitanje.</w:t>
+        <w:t xml:space="preserve"> riječ o krivoj statističkoj analizi podataka. Ovaj tekst pokušava odgovoriti na pitanje </w:t>
+      </w:r>
+      <w:r>
+        <w:rPr>
+          <w:lang w:val="hr-HR"/>
+        </w:rPr>
+        <w:t>što zapravo slijedi iz podataka</w:t>
+      </w:r>
+      <w:r>
+        <w:rPr>
+          <w:lang w:val="hr-HR"/>
+        </w:rPr>
+        <w:t>.</w:t>
       </w:r>
     </w:p>
     <w:p>
@@ -756,7 +768,24 @@
           <w:bCs w:val="false"/>
           <w:lang w:val="hr-HR"/>
         </w:rPr>
-        <w:t xml:space="preserve"> moraju biti malo veće nego prva derivacija (brzina rasta) ove krivulje, te da se s grafa može očitati da su naše emisije metana dostigle svoj vrhunac u 1980-ima i da od tada opadaju. To je teško objasniti ako pretpostavimo da naše emisije metana primarno dolaze od zemnog plina koji mi koristimo (jer mi danas koristimo znatno više zemnog plina nego što smo koristili 1980-ih), ali se lagano može objasniti ako pretpostavimo da većina emisija metana dolazi od krava. Naime, vegetarijanci uglavnom vjeruju da krave koje se hrane travom emitiraju oko 3 puta više metana po litri mlijeka nego krave koje se hrane zrnjem, a danas ima sve manje krava koje se hrane travom, a sve više krava koje se hrane zrnjem. Koliko su te tvrdnje istinite izvan dosega je ovog teksta.</w:t>
+        <w:t xml:space="preserve"> moraju biti malo veće nego prva derivacija (brzina rasta) ove krivulje, te da se s grafa može očitati da su naše emisije metana dostigle svoj vrhunac u 1980-ima i da od tada opadaju. To je teško objasniti ako pretpostavimo da naše emisije metana primarno dolaze od zemnog plina koji mi koristimo (jer mi danas koristimo znatno više zemnog plina nego što smo koristili 1980-ih), ali se lagano može objasniti ako pretpostavimo da većina emisija metana dolazi od krava. Naime, vegetarijanci uglavnom vjeruju da krave koje se hrane travom emitiraju oko 3 puta više metana po litri mlijeka nego krave koje se hrane zrnjem, a danas ima sve manje krava koje se hrane travom, a sve više krava koje se hrane zrnjem. Koliko su te tvrdnje istinite izvan dosega je ovog teksta</w:t>
+      </w:r>
+      <w:r>
+        <w:rPr>
+          <w:rStyle w:val="FootnoteReference"/>
+          <w:b w:val="false"/>
+          <w:bCs w:val="false"/>
+          <w:lang w:val="hr-HR"/>
+        </w:rPr>
+        <w:footnoteReference w:id="3"/>
+      </w:r>
+      <w:r>
+        <w:rPr>
+          <w:b w:val="false"/>
+          <w:bCs w:val="false"/>
+          <w:lang w:val="hr-HR"/>
+        </w:rPr>
+        <w:t>.</w:t>
       </w:r>
     </w:p>
     <w:p>
@@ -1076,7 +1105,29 @@
           <w:vertAlign w:val="baseline"/>
           <w:lang w:val="hr-HR"/>
         </w:rPr>
-        <w:t xml:space="preserve">A, sjećamo se, za linearne vremenski nepromjenjive sustave (kao što je metan u atmosferi), prijenosna funkcija jednaka je Laplaceovoj transformaciji težinske funckije. Po </w:t>
+        <w:t>A, sjećamo se, za linearne vremenski nepromjenjive sustave (kao što je metan u atmosferi), prijenosna funkcija jednaka je Laplaceovoj transformaciji težinske funk</w:t>
+      </w:r>
+      <w:r>
+        <w:rPr>
+          <w:b w:val="false"/>
+          <w:bCs w:val="false"/>
+          <w:position w:val="0"/>
+          <w:sz w:val="24"/>
+          <w:vertAlign w:val="baseline"/>
+          <w:lang w:val="hr-HR"/>
+        </w:rPr>
+        <w:t>c</w:t>
+      </w:r>
+      <w:r>
+        <w:rPr>
+          <w:b w:val="false"/>
+          <w:bCs w:val="false"/>
+          <w:position w:val="0"/>
+          <w:sz w:val="24"/>
+          <w:vertAlign w:val="baseline"/>
+          <w:lang w:val="hr-HR"/>
+        </w:rPr>
+        <w:t xml:space="preserve">ije. Po </w:t>
       </w:r>
       <w:r>
         <w:rPr>
@@ -1182,7 +1233,23 @@
           <w:bCs w:val="false"/>
           <w:lang w:val="hr-HR"/>
         </w:rPr>
-        <w:t>Prijenosna funckija je:</w:t>
+        <w:t>Prijenosna funk</w:t>
+      </w:r>
+      <w:r>
+        <w:rPr>
+          <w:b w:val="false"/>
+          <w:bCs w:val="false"/>
+          <w:lang w:val="hr-HR"/>
+        </w:rPr>
+        <w:t>c</w:t>
+      </w:r>
+      <w:r>
+        <w:rPr>
+          <w:b w:val="false"/>
+          <w:bCs w:val="false"/>
+          <w:lang w:val="hr-HR"/>
+        </w:rPr>
+        <w:t>ija je:</w:t>
       </w:r>
     </w:p>
     <w:p>
@@ -1471,8 +1538,8 @@
           <w:szCs w:val="24"/>
         </w:rPr>
       </w:pPr>
-      <w:bookmarkStart w:id="0" w:name="vimCodeElement"/>
-      <w:bookmarkStart w:id="1" w:name="L1"/>
+      <w:bookmarkStart w:id="0" w:name="L1"/>
+      <w:bookmarkStart w:id="1" w:name="vimCodeElement"/>
       <w:bookmarkEnd w:id="0"/>
       <w:bookmarkEnd w:id="1"/>
       <w:r>
@@ -1948,7 +2015,25 @@
           <w:szCs w:val="24"/>
           <w:lang w:val="hr-HR"/>
         </w:rPr>
-        <w:t>Sjećamo se iz Osnova automatskog upravljanja da se takvi problemi (kao i problemi određivanja greške u stacionarnom stanju ovisno o tome kakav regulator koristimo) rješavaju pomoću teorema o konačnoj vrijednosti Laplaceove transformacije. S obzirom na to da je Laplaceova transformacija Heavisideove jedinične stepenice jednaka 1/s, Laplaceova transformacija prijelazne funckije jednaka je:</w:t>
+        <w:t>Sjećamo se iz Osnova automatskog upravljanja da se takvi problemi (kao i problemi određivanja greške u stacionarnom stanju ovisno o tome kakav regulator koristimo) rješavaju pomoću teorema o konačnoj vrijednosti Laplaceove transformacije. S obzirom na to da je Laplaceova transformacija Heavisideove jedinične stepenice jednaka 1/s, Laplaceova transformacija prijelazne funk</w:t>
+      </w:r>
+      <w:r>
+        <w:rPr>
+          <w:rFonts w:ascii="Liberation Serif" w:hAnsi="Liberation Serif"/>
+          <w:sz w:val="24"/>
+          <w:szCs w:val="24"/>
+          <w:lang w:val="hr-HR"/>
+        </w:rPr>
+        <w:t>c</w:t>
+      </w:r>
+      <w:r>
+        <w:rPr>
+          <w:rFonts w:ascii="Liberation Serif" w:hAnsi="Liberation Serif"/>
+          <w:sz w:val="24"/>
+          <w:szCs w:val="24"/>
+          <w:lang w:val="hr-HR"/>
+        </w:rPr>
+        <w:t>ije jednaka je:</w:t>
       </w:r>
     </w:p>
     <w:p>
@@ -2558,7 +2643,29 @@
           <w:szCs w:val="24"/>
           <w:lang w:val="hr-HR"/>
         </w:rPr>
-        <w:t>Međutim, postavlja se pitanje možemo li biti još precizniji od toga. Možemo li odrediti točnu funckiju kako se naše emisije metana mijenjaju s vremenom? Pa, mislim da je taj problem lakše riješiti u z-domeni nego u s-domeni. Ako se sjećamo iz Signalnih sustava, Laplaceova transformacija pretvara se u z-transformaciju po formuli:</w:t>
+        <w:t>Međutim, postavlja se pitanje možemo li biti još precizniji od toga. Možemo li odrediti točnu funk</w:t>
+      </w:r>
+      <w:r>
+        <w:rPr>
+          <w:rFonts w:ascii="Liberation Serif" w:hAnsi="Liberation Serif"/>
+          <w:b w:val="false"/>
+          <w:bCs w:val="false"/>
+          <w:sz w:val="24"/>
+          <w:szCs w:val="24"/>
+          <w:lang w:val="hr-HR"/>
+        </w:rPr>
+        <w:t>c</w:t>
+      </w:r>
+      <w:r>
+        <w:rPr>
+          <w:rFonts w:ascii="Liberation Serif" w:hAnsi="Liberation Serif"/>
+          <w:b w:val="false"/>
+          <w:bCs w:val="false"/>
+          <w:sz w:val="24"/>
+          <w:szCs w:val="24"/>
+          <w:lang w:val="hr-HR"/>
+        </w:rPr>
+        <w:t>iju kako se naše emisije metana mijenjaju s vremenom? Pa, mislim da je taj problem lakše riješiti u z-domeni nego u s-domeni. Ako se sjećamo iz Signalnih sustava, Laplaceova transformacija pretvara se u z-transformaciju po formuli:</w:t>
       </w:r>
     </w:p>
     <w:p>
@@ -2970,19 +3077,15 @@
         <w:spacing w:lineRule="auto" w:line="240" w:before="0" w:after="0"/>
         <w:ind w:hanging="0" w:start="0" w:end="0"/>
         <w:jc w:val="both"/>
-        <w:rPr/>
-      </w:pPr>
-      <w:r>
         <w:rPr>
           <w:rFonts w:ascii="Liberation Serif" w:hAnsi="Liberation Serif"/>
           <w:b w:val="false"/>
           <w:bCs w:val="false"/>
           <w:sz w:val="24"/>
           <w:szCs w:val="24"/>
-          <w:lang w:val="en-US"/>
-        </w:rPr>
-        <w:t>Hajdemo napisati to u programskom jeziku JavaScript (jer je to programski jezik koji ja znam najbolje), zadati mu da izra</w:t>
-      </w:r>
+          <w:lang w:val="hr-HR"/>
+        </w:rPr>
+      </w:pPr>
       <w:r>
         <w:rPr>
           <w:rFonts w:ascii="Liberation Serif" w:hAnsi="Liberation Serif"/>
@@ -2992,6 +3095,90 @@
           <w:szCs w:val="24"/>
           <w:lang w:val="hr-HR"/>
         </w:rPr>
+        <w:t xml:space="preserve">Ovdje pod </w:t>
+      </w:r>
+      <w:r>
+        <w:rPr>
+          <w:rFonts w:ascii="Liberation Serif" w:hAnsi="Liberation Serif"/>
+          <w:b w:val="false"/>
+          <w:bCs w:val="false"/>
+          <w:i/>
+          <w:iCs/>
+          <w:sz w:val="24"/>
+          <w:szCs w:val="24"/>
+          <w:lang w:val="hr-HR"/>
+        </w:rPr>
+        <w:t>y</w:t>
+      </w:r>
+      <w:r>
+        <w:rPr>
+          <w:rFonts w:ascii="Liberation Serif" w:hAnsi="Liberation Serif"/>
+          <w:b w:val="false"/>
+          <w:bCs w:val="false"/>
+          <w:i w:val="false"/>
+          <w:iCs w:val="false"/>
+          <w:sz w:val="24"/>
+          <w:szCs w:val="24"/>
+          <w:lang w:val="hr-HR"/>
+        </w:rPr>
+        <w:t xml:space="preserve"> mislim na koncentracije metana u atmosferi, a pod </w:t>
+      </w:r>
+      <w:r>
+        <w:rPr>
+          <w:rFonts w:ascii="Liberation Serif" w:hAnsi="Liberation Serif"/>
+          <w:b w:val="false"/>
+          <w:bCs w:val="false"/>
+          <w:i/>
+          <w:iCs/>
+          <w:sz w:val="24"/>
+          <w:szCs w:val="24"/>
+          <w:lang w:val="hr-HR"/>
+        </w:rPr>
+        <w:t>x</w:t>
+      </w:r>
+      <w:r>
+        <w:rPr>
+          <w:rFonts w:ascii="Liberation Serif" w:hAnsi="Liberation Serif"/>
+          <w:b w:val="false"/>
+          <w:bCs w:val="false"/>
+          <w:i w:val="false"/>
+          <w:iCs w:val="false"/>
+          <w:sz w:val="24"/>
+          <w:szCs w:val="24"/>
+          <w:lang w:val="hr-HR"/>
+        </w:rPr>
+        <w:t xml:space="preserve"> na naše emisije metana u jednoj godini.</w:t>
+      </w:r>
+    </w:p>
+    <w:p>
+      <w:pPr>
+        <w:pStyle w:val="PreformattedText"/>
+        <w:bidi w:val="0"/>
+        <w:spacing w:lineRule="auto" w:line="240" w:before="0" w:after="0"/>
+        <w:ind w:hanging="0" w:start="0" w:end="0"/>
+        <w:jc w:val="both"/>
+        <w:rPr/>
+      </w:pPr>
+      <w:r>
+        <w:rPr>
+          <w:rFonts w:ascii="Liberation Serif" w:hAnsi="Liberation Serif"/>
+          <w:b w:val="false"/>
+          <w:bCs w:val="false"/>
+          <w:sz w:val="24"/>
+          <w:szCs w:val="24"/>
+          <w:lang w:val="en-US"/>
+        </w:rPr>
+        <w:t>Hajdemo napisati to u programskom jeziku JavaScript (jer je to programski jezik koji ja znam najbolje), zadati mu da izra</w:t>
+      </w:r>
+      <w:r>
+        <w:rPr>
+          <w:rFonts w:ascii="Liberation Serif" w:hAnsi="Liberation Serif"/>
+          <w:b w:val="false"/>
+          <w:bCs w:val="false"/>
+          <w:sz w:val="24"/>
+          <w:szCs w:val="24"/>
+          <w:lang w:val="hr-HR"/>
+        </w:rPr>
         <w:t>čuna prijelaznu funkciju, i usporediti rezultat s Octavinim:</w:t>
       </w:r>
     </w:p>
@@ -3008,8 +3195,8 @@
           <w:szCs w:val="24"/>
         </w:rPr>
       </w:pPr>
-      <w:bookmarkStart w:id="4" w:name="vimCodeElement_Copy_1"/>
-      <w:bookmarkStart w:id="5" w:name="L1_Copy_1"/>
+      <w:bookmarkStart w:id="4" w:name="L1_Copy_1"/>
+      <w:bookmarkStart w:id="5" w:name="vimCodeElement_Copy_1"/>
       <w:bookmarkEnd w:id="4"/>
       <w:bookmarkEnd w:id="5"/>
       <w:r>
@@ -4267,8 +4454,8 @@
           <w:szCs w:val="24"/>
         </w:rPr>
       </w:pPr>
-      <w:bookmarkStart w:id="24" w:name="vimCodeElement_Copy_2"/>
-      <w:bookmarkStart w:id="25" w:name="L1_Copy_2"/>
+      <w:bookmarkStart w:id="24" w:name="L1_Copy_2"/>
+      <w:bookmarkStart w:id="25" w:name="vimCodeElement_Copy_2"/>
       <w:bookmarkEnd w:id="24"/>
       <w:bookmarkEnd w:id="25"/>
       <w:r>
@@ -12068,39 +12255,6 @@
         <w:bidi w:val="0"/>
         <w:spacing w:before="0" w:after="0"/>
         <w:ind w:hanging="0" w:start="0" w:end="0"/>
-        <w:jc w:val="both"/>
-        <w:rPr>
-          <w:rFonts w:ascii="Liberation Serif" w:hAnsi="Liberation Serif"/>
-          <w:sz w:val="24"/>
-          <w:szCs w:val="24"/>
-          <w:lang w:val="en-US"/>
-        </w:rPr>
-      </w:pPr>
-      <w:r>
-        <w:rPr>
-          <w:rFonts w:ascii="Liberation Serif" w:hAnsi="Liberation Serif"/>
-          <w:sz w:val="24"/>
-          <w:szCs w:val="24"/>
-          <w:lang w:val="hr-HR"/>
-        </w:rPr>
-        <w:t xml:space="preserve">Pomalo mi je začuđujuće to što </w:t>
-      </w:r>
-      <w:r>
-        <w:rPr>
-          <w:rFonts w:ascii="Liberation Serif" w:hAnsi="Liberation Serif"/>
-          <w:sz w:val="24"/>
-          <w:szCs w:val="24"/>
-          <w:lang w:val="hr-HR"/>
-        </w:rPr>
-        <w:t>je 9. godina (dakle, 1984+9=1993) u prvom dijagramu dolina, a u drugom dijagramu je vrh. Volio bih da mi neki statističar objasni kako je to moguće.</w:t>
-      </w:r>
-    </w:p>
-    <w:p>
-      <w:pPr>
-        <w:pStyle w:val="PreformattedText"/>
-        <w:bidi w:val="0"/>
-        <w:spacing w:before="0" w:after="0"/>
-        <w:ind w:hanging="0" w:start="0" w:end="0"/>
         <w:jc w:val="start"/>
         <w:rPr>
           <w:lang w:val="hr-HR"/>
@@ -12179,7 +12333,29 @@
           <w:szCs w:val="24"/>
           <w:lang w:val="hr-HR"/>
         </w:rPr>
-        <w:t>Tvrdnja da su naše emisije metana dostigle svoj vrhunac 1980-ih i od tada brzo opadaju uistinu nije bazirana na dobroj evidenciji, nego na pogrešnoj statističkoj analizi. Ako pretpostavimo da je vrijeme poluživota metana 12 godina, računalna simulacija pokazuje blagi pad emisija metana, ali, ako pretpostavimo da je ono 9 godina, ne pokazuje nikakav pad.</w:t>
+        <w:t xml:space="preserve">Tvrdnja da su naše emisije metana dostigle svoj vrhunac 1980-ih i od tada brzo opadaju uistinu nije bazirana na dobroj evidenciji, nego na pogrešnoj statističkoj analizi. Ako pretpostavimo da je vrijeme poluživota metana 12 godina, računalna simulacija pokazuje blagi </w:t>
+      </w:r>
+      <w:r>
+        <w:rPr>
+          <w:rFonts w:ascii="Liberation Serif" w:hAnsi="Liberation Serif"/>
+          <w:b w:val="false"/>
+          <w:bCs w:val="false"/>
+          <w:sz w:val="24"/>
+          <w:szCs w:val="24"/>
+          <w:lang w:val="hr-HR"/>
+        </w:rPr>
+        <w:t>(ne brzi)</w:t>
+      </w:r>
+      <w:r>
+        <w:rPr>
+          <w:rFonts w:ascii="Liberation Serif" w:hAnsi="Liberation Serif"/>
+          <w:b w:val="false"/>
+          <w:bCs w:val="false"/>
+          <w:sz w:val="24"/>
+          <w:szCs w:val="24"/>
+          <w:lang w:val="hr-HR"/>
+        </w:rPr>
+        <w:t xml:space="preserve"> pad emisija metana, ali, ako pretpostavimo da je ono 9 godina, ne pokazuje nikakav pad.</w:t>
       </w:r>
     </w:p>
     <w:sectPr>
@@ -12242,6 +12418,102 @@
         <w:rPr/>
         <w:tab/>
         <w:t>Podatak preuzet s uvoda na Wikipedijinu stranicu o metanu: https://en.wikipedia.org/wiki/Methane</w:t>
+      </w:r>
+    </w:p>
+  </w:footnote>
+  <w:footnote w:id="3">
+    <w:p>
+      <w:pPr>
+        <w:pStyle w:val="FootnoteText"/>
+        <w:bidi w:val="0"/>
+        <w:jc w:val="start"/>
+        <w:rPr>
+          <w:lang w:val="hr-HR"/>
+        </w:rPr>
+      </w:pPr>
+      <w:r>
+        <w:rPr>
+          <w:rStyle w:val="FootnoteCharacters"/>
+        </w:rPr>
+        <w:footnoteRef/>
+      </w:r>
+      <w:r>
+        <w:rPr>
+          <w:lang w:val="hr-HR"/>
+        </w:rPr>
+        <w:tab/>
+        <w:t xml:space="preserve">Probat ću malo opisati tu raspravu. Dakle, vegetarijanci uglavnom vjeruju da su kravine emisije metana približno proporcionalne količini celuloze u njezinoj hrani. Onda ne bismo trebali imati problema da vidimo zašto su procjene razlike emisija metana između krava koje se hrane travom i krava koje se hrane zrnjem tako velike. Ugljikohidrati u travi većinom </w:t>
+      </w:r>
+      <w:r>
+        <w:rPr>
+          <w:lang w:val="hr-HR"/>
+        </w:rPr>
+        <w:t xml:space="preserve">su </w:t>
+      </w:r>
+      <w:r>
+        <w:rPr>
+          <w:lang w:val="hr-HR"/>
+        </w:rPr>
+        <w:t xml:space="preserve">celuloza, a ugljikohidrati u zrnju većinom su škrob. Uz to, postoji ogromna razlika u </w:t>
+      </w:r>
+      <w:r>
+        <w:rPr>
+          <w:i/>
+          <w:iCs/>
+          <w:lang w:val="hr-HR"/>
+        </w:rPr>
+        <w:t>feed-conversion ratio</w:t>
+      </w:r>
+      <w:r>
+        <w:rPr>
+          <w:lang w:val="hr-HR"/>
+        </w:rPr>
+        <w:t xml:space="preserve"> između krava koje se hrane travom i krava koje se hrane zrnjem. Potrebno je nešto manje od 3kg zrnja da se proizvede jedna litra mlijeka, ali trave je za to potrebno daleko više. </w:t>
+      </w:r>
+      <w:r>
+        <w:rPr>
+          <w:lang w:val="hr-HR"/>
+        </w:rPr>
+        <w:t>Kada sve to uzmemo u obzir, brojka 300% čini se kao da je vjerojatno podcjenjivanje.</w:t>
+      </w:r>
+      <w:r>
+        <w:rPr>
+          <w:lang w:val="hr-HR"/>
+        </w:rPr>
+        <w:br/>
+      </w:r>
+      <w:r>
+        <w:rPr>
+          <w:lang w:val="hr-HR"/>
+        </w:rPr>
+        <w:t xml:space="preserve">Kritičari uglavnom imaju dva prigovora na to. Prvi prigovor je da bi u izračun valjalo uključiti i činjenicu da na pašnjacima biljke upijaju većinu metana i ugljikovog dioksida koje krave emitiraju, pa da većina tih plinova ne odlazi gore u atmosferu. Drugi prigovor je da je pretpostavka da krave ne emitiraju metan kad probavljaju škrob netočna: </w:t>
+      </w:r>
+      <w:r>
+        <w:rPr>
+          <w:lang w:val="hr-HR"/>
+        </w:rPr>
+        <w:t>da bakterije u kravinom želucu većinu škroba (ono što kravin želudac ne apsorbira odmah) pretvaraju u masne kiseline i da pri tome emitiraju metan, kao i kada probavljaju celulozu. Na drugi prigovor vegetarijanci odgovaraju sa: „</w:t>
+      </w:r>
+      <w:r>
+        <w:rPr>
+          <w:i/>
+          <w:iCs/>
+          <w:lang w:val="hr-HR"/>
+        </w:rPr>
+        <w:t>Onda bi se kravama koje se hrane zrnjem šećer u krvi znatno povisio dok ih se liječi antibioticima.</w:t>
+      </w:r>
+      <w:r>
+        <w:rPr>
+          <w:lang w:val="hr-HR"/>
+        </w:rPr>
+        <w:t>”.</w:t>
+        <w:br/>
+      </w:r>
+      <w:r>
+        <w:rPr>
+          <w:lang w:val="hr-HR"/>
+        </w:rPr>
+        <w:t>Da ne bude zabune, mislim da nitko ozbiljan ne sumnja da krave koje se hrane travom emitiraju više metana, samo mnogi sumnjaju da je brojka od 300% razlike točna. Ne mislim da mi znanje koje sam stekao na fakultetu može pomoći da odgovorim na to pitanje, ali mislim da mi može pomoći da odgovorim na pitanje jesu li se naše emisije metana s vremenom smanjile.</w:t>
       </w:r>
     </w:p>
   </w:footnote>

</xml_diff>